<commit_message>
added group details to Task One group assignment docs
</commit_message>
<xml_diff>
--- a/Linear_Regression_Regularization/Task One group assignment.docx
+++ b/Linear_Regression_Regularization/Task One group assignment.docx
@@ -105,7 +105,7 @@
         <w:spacing w:after="0" w:line="360" w:lineRule="auto"/>
         <w:ind w:left="1075" w:right="1507" w:hanging="10"/>
       </w:pPr>
-      <w:hyperlink r:id="rId5">
+      <w:hyperlink r:id="rId7">
         <w:r>
           <w:rPr>
             <w:b/>
@@ -116,8 +116,8 @@
           <w:t>https://drive.google.com/file/d/1xwKq5GcS56SRY1W_C0SvMhzQ6</w:t>
         </w:r>
       </w:hyperlink>
-      <w:hyperlink r:id="rId6"/>
-      <w:hyperlink r:id="rId7">
+      <w:hyperlink r:id="rId8"/>
+      <w:hyperlink r:id="rId9">
         <w:r>
           <w:rPr>
             <w:b/>
@@ -128,7 +128,7 @@
           <w:t>91KXIl/view?usp=sharing</w:t>
         </w:r>
       </w:hyperlink>
-      <w:hyperlink r:id="rId8">
+      <w:hyperlink r:id="rId10">
         <w:r>
           <w:rPr>
             <w:b/>
@@ -150,7 +150,7 @@
         <w:spacing w:after="0" w:line="360" w:lineRule="auto"/>
         <w:ind w:left="1075" w:hanging="10"/>
       </w:pPr>
-      <w:hyperlink r:id="rId9">
+      <w:hyperlink r:id="rId11">
         <w:r>
           <w:rPr>
             <w:b/>
@@ -161,7 +161,7 @@
           <w:t xml:space="preserve">https://drive.google.com/file/d/1bwMPJAxgoTBSHO4R4AyHarNwSj_wHYh6/view </w:t>
         </w:r>
       </w:hyperlink>
-      <w:hyperlink r:id="rId10">
+      <w:hyperlink r:id="rId12">
         <w:r>
           <w:rPr>
             <w:b/>
@@ -192,7 +192,7 @@
           <w:t>=sharing</w:t>
         </w:r>
       </w:hyperlink>
-      <w:hyperlink r:id="rId11">
+      <w:hyperlink r:id="rId13">
         <w:r>
           <w:rPr>
             <w:b/>
@@ -240,13 +240,7 @@
         <w:rPr>
           <w:sz w:val="24"/>
         </w:rPr>
-        <w:t xml:space="preserve"> as part of your git files</w:t>
-      </w:r>
-      <w:r>
-        <w:rPr>
-          <w:sz w:val="24"/>
-        </w:rPr>
-        <w:t xml:space="preserve"> </w:t>
+        <w:t xml:space="preserve"> as part of your git files </w:t>
       </w:r>
     </w:p>
     <w:p>
@@ -350,40 +344,27 @@
         <w:rPr>
           <w:sz w:val="24"/>
         </w:rPr>
+        <w:t xml:space="preserve"> on the Nairobi Office price dataset </w:t>
+      </w:r>
+      <w:r>
+        <w:rPr>
+          <w:b/>
+          <w:sz w:val="24"/>
+        </w:rPr>
+        <w:t>(5 marks)</w:t>
+      </w:r>
+      <w:r>
+        <w:rPr>
+          <w:sz w:val="24"/>
+        </w:rPr>
         <w:t xml:space="preserve"> </w:t>
       </w:r>
       <w:r>
         <w:rPr>
-          <w:sz w:val="24"/>
-        </w:rPr>
-        <w:t xml:space="preserve">on the Nairobi Office price dataset </w:t>
-      </w:r>
-      <w:r>
-        <w:rPr>
-          <w:b/>
-          <w:sz w:val="24"/>
-        </w:rPr>
-        <w:t>(5 marks)</w:t>
-      </w:r>
-      <w:r>
-        <w:rPr>
-          <w:sz w:val="24"/>
-        </w:rPr>
-        <w:t xml:space="preserve"> </w:t>
-      </w:r>
-      <w:r>
-        <w:rPr>
           <w:i/>
           <w:sz w:val="24"/>
         </w:rPr>
-        <w:t>– show the calculations (both on paper and code) made on the loss function and its de</w:t>
-      </w:r>
-      <w:r>
-        <w:rPr>
-          <w:i/>
-          <w:sz w:val="24"/>
-        </w:rPr>
-        <w:t>rivative</w:t>
+        <w:t>– show the calculations (both on paper and code) made on the loss function and its derivative</w:t>
       </w:r>
       <w:r>
         <w:rPr>
@@ -418,7 +399,7 @@
                     <pic:cNvPicPr/>
                   </pic:nvPicPr>
                   <pic:blipFill>
-                    <a:blip r:embed="rId12" cstate="print">
+                    <a:blip r:embed="rId14" cstate="print">
                       <a:extLst>
                         <a:ext uri="{28A0092B-C50C-407E-A947-70E740481C1C}">
                           <a14:useLocalDpi xmlns:a14="http://schemas.microsoft.com/office/drawing/2010/main" val="0"/>
@@ -492,13 +473,7 @@
         <w:rPr>
           <w:sz w:val="24"/>
         </w:rPr>
-        <w:t xml:space="preserve"> the error that you i</w:t>
-      </w:r>
-      <w:r>
-        <w:rPr>
-          <w:sz w:val="24"/>
-        </w:rPr>
-        <w:t xml:space="preserve">mmediately encounter. How can you avoid such an error? </w:t>
+        <w:t xml:space="preserve"> the error that you immediately encounter. How can you avoid such an error? </w:t>
       </w:r>
       <w:r>
         <w:rPr>
@@ -580,7 +555,7 @@
                     <pic:cNvPicPr/>
                   </pic:nvPicPr>
                   <pic:blipFill>
-                    <a:blip r:embed="rId13" cstate="print">
+                    <a:blip r:embed="rId15" cstate="print">
                       <a:extLst>
                         <a:ext uri="{28A0092B-C50C-407E-A947-70E740481C1C}">
                           <a14:useLocalDpi xmlns:a14="http://schemas.microsoft.com/office/drawing/2010/main" val="0"/>
@@ -608,12 +583,141 @@
       </w:r>
     </w:p>
     <w:sectPr>
+      <w:headerReference w:type="default" r:id="rId16"/>
       <w:pgSz w:w="12240" w:h="15840"/>
       <w:pgMar w:top="1440" w:right="1434" w:bottom="1440" w:left="1440" w:header="720" w:footer="720" w:gutter="0"/>
       <w:cols w:space="720"/>
     </w:sectPr>
   </w:body>
 </w:document>
+</file>
+
+<file path=word/endnotes.xml><?xml version="1.0" encoding="utf-8"?>
+<w:endnotes xmlns:wpc="http://schemas.microsoft.com/office/word/2010/wordprocessingCanvas" xmlns:cx="http://schemas.microsoft.com/office/drawing/2014/chartex" xmlns:cx1="http://schemas.microsoft.com/office/drawing/2015/9/8/chartex" xmlns:cx2="http://schemas.microsoft.com/office/drawing/2015/10/21/chartex" xmlns:cx3="http://schemas.microsoft.com/office/drawing/2016/5/9/chartex" xmlns:cx4="http://schemas.microsoft.com/office/drawing/2016/5/10/chartex" xmlns:cx5="http://schemas.microsoft.com/office/drawing/2016/5/11/chartex" xmlns:cx6="http://schemas.microsoft.com/office/drawing/2016/5/12/chartex" xmlns:cx7="http://schemas.microsoft.com/office/drawing/2016/5/13/chartex" xmlns:cx8="http://schemas.microsoft.com/office/drawing/2016/5/14/chartex" xmlns:mc="http://schemas.openxmlformats.org/markup-compatibility/2006" xmlns:aink="http://schemas.microsoft.com/office/drawing/2016/ink" xmlns:am3d="http://schemas.microsoft.com/office/drawing/2017/model3d" xmlns:o="urn:schemas-microsoft-com:office:office" xmlns:r="http://schemas.openxmlformats.org/officeDocument/2006/relationships" xmlns:m="http://schemas.openxmlformats.org/officeDocument/2006/math" xmlns:v="urn:schemas-microsoft-com:vml" xmlns:wp14="http://schemas.microsoft.com/office/word/2010/wordprocessingDrawing" xmlns:wp="http://schemas.openxmlformats.org/drawingml/2006/wordprocessingDrawing" xmlns:w10="urn:schemas-microsoft-com:office:word" xmlns:w="http://schemas.openxmlformats.org/wordprocessingml/2006/main" xmlns:w14="http://schemas.microsoft.com/office/word/2010/wordml" xmlns:w15="http://schemas.microsoft.com/office/word/2012/wordml" xmlns:w16cex="http://schemas.microsoft.com/office/word/2018/wordml/cex" xmlns:w16cid="http://schemas.microsoft.com/office/word/2016/wordml/cid" xmlns:w16="http://schemas.microsoft.com/office/word/2018/wordml" xmlns:w16se="http://schemas.microsoft.com/office/word/2015/wordml/symex" xmlns:wpg="http://schemas.microsoft.com/office/word/2010/wordprocessingGroup" xmlns:wpi="http://schemas.microsoft.com/office/word/2010/wordprocessingInk" xmlns:wne="http://schemas.microsoft.com/office/word/2006/wordml" xmlns:wps="http://schemas.microsoft.com/office/word/2010/wordprocessingShape" mc:Ignorable="w14 w15 w16se w16cid w16 w16cex wp14">
+  <w:endnote w:type="separator" w:id="-1">
+    <w:p>
+      <w:pPr>
+        <w:spacing w:after="0" w:line="240" w:lineRule="auto"/>
+      </w:pPr>
+      <w:r>
+        <w:separator/>
+      </w:r>
+    </w:p>
+  </w:endnote>
+  <w:endnote w:type="continuationSeparator" w:id="0">
+    <w:p>
+      <w:pPr>
+        <w:spacing w:after="0" w:line="240" w:lineRule="auto"/>
+      </w:pPr>
+      <w:r>
+        <w:continuationSeparator/>
+      </w:r>
+    </w:p>
+  </w:endnote>
+</w:endnotes>
+</file>
+
+<file path=word/footnotes.xml><?xml version="1.0" encoding="utf-8"?>
+<w:footnotes xmlns:wpc="http://schemas.microsoft.com/office/word/2010/wordprocessingCanvas" xmlns:cx="http://schemas.microsoft.com/office/drawing/2014/chartex" xmlns:cx1="http://schemas.microsoft.com/office/drawing/2015/9/8/chartex" xmlns:cx2="http://schemas.microsoft.com/office/drawing/2015/10/21/chartex" xmlns:cx3="http://schemas.microsoft.com/office/drawing/2016/5/9/chartex" xmlns:cx4="http://schemas.microsoft.com/office/drawing/2016/5/10/chartex" xmlns:cx5="http://schemas.microsoft.com/office/drawing/2016/5/11/chartex" xmlns:cx6="http://schemas.microsoft.com/office/drawing/2016/5/12/chartex" xmlns:cx7="http://schemas.microsoft.com/office/drawing/2016/5/13/chartex" xmlns:cx8="http://schemas.microsoft.com/office/drawing/2016/5/14/chartex" xmlns:mc="http://schemas.openxmlformats.org/markup-compatibility/2006" xmlns:aink="http://schemas.microsoft.com/office/drawing/2016/ink" xmlns:am3d="http://schemas.microsoft.com/office/drawing/2017/model3d" xmlns:o="urn:schemas-microsoft-com:office:office" xmlns:r="http://schemas.openxmlformats.org/officeDocument/2006/relationships" xmlns:m="http://schemas.openxmlformats.org/officeDocument/2006/math" xmlns:v="urn:schemas-microsoft-com:vml" xmlns:wp14="http://schemas.microsoft.com/office/word/2010/wordprocessingDrawing" xmlns:wp="http://schemas.openxmlformats.org/drawingml/2006/wordprocessingDrawing" xmlns:w10="urn:schemas-microsoft-com:office:word" xmlns:w="http://schemas.openxmlformats.org/wordprocessingml/2006/main" xmlns:w14="http://schemas.microsoft.com/office/word/2010/wordml" xmlns:w15="http://schemas.microsoft.com/office/word/2012/wordml" xmlns:w16cex="http://schemas.microsoft.com/office/word/2018/wordml/cex" xmlns:w16cid="http://schemas.microsoft.com/office/word/2016/wordml/cid" xmlns:w16="http://schemas.microsoft.com/office/word/2018/wordml" xmlns:w16se="http://schemas.microsoft.com/office/word/2015/wordml/symex" xmlns:wpg="http://schemas.microsoft.com/office/word/2010/wordprocessingGroup" xmlns:wpi="http://schemas.microsoft.com/office/word/2010/wordprocessingInk" xmlns:wne="http://schemas.microsoft.com/office/word/2006/wordml" xmlns:wps="http://schemas.microsoft.com/office/word/2010/wordprocessingShape" mc:Ignorable="w14 w15 w16se w16cid w16 w16cex wp14">
+  <w:footnote w:type="separator" w:id="-1">
+    <w:p>
+      <w:pPr>
+        <w:spacing w:after="0" w:line="240" w:lineRule="auto"/>
+      </w:pPr>
+      <w:r>
+        <w:separator/>
+      </w:r>
+    </w:p>
+  </w:footnote>
+  <w:footnote w:type="continuationSeparator" w:id="0">
+    <w:p>
+      <w:pPr>
+        <w:spacing w:after="0" w:line="240" w:lineRule="auto"/>
+      </w:pPr>
+      <w:r>
+        <w:continuationSeparator/>
+      </w:r>
+    </w:p>
+  </w:footnote>
+</w:footnotes>
+</file>
+
+<file path=word/header1.xml><?xml version="1.0" encoding="utf-8"?>
+<w:hdr xmlns:wpc="http://schemas.microsoft.com/office/word/2010/wordprocessingCanvas" xmlns:cx="http://schemas.microsoft.com/office/drawing/2014/chartex" xmlns:cx1="http://schemas.microsoft.com/office/drawing/2015/9/8/chartex" xmlns:cx2="http://schemas.microsoft.com/office/drawing/2015/10/21/chartex" xmlns:cx3="http://schemas.microsoft.com/office/drawing/2016/5/9/chartex" xmlns:cx4="http://schemas.microsoft.com/office/drawing/2016/5/10/chartex" xmlns:cx5="http://schemas.microsoft.com/office/drawing/2016/5/11/chartex" xmlns:cx6="http://schemas.microsoft.com/office/drawing/2016/5/12/chartex" xmlns:cx7="http://schemas.microsoft.com/office/drawing/2016/5/13/chartex" xmlns:cx8="http://schemas.microsoft.com/office/drawing/2016/5/14/chartex" xmlns:mc="http://schemas.openxmlformats.org/markup-compatibility/2006" xmlns:aink="http://schemas.microsoft.com/office/drawing/2016/ink" xmlns:am3d="http://schemas.microsoft.com/office/drawing/2017/model3d" xmlns:o="urn:schemas-microsoft-com:office:office" xmlns:r="http://schemas.openxmlformats.org/officeDocument/2006/relationships" xmlns:m="http://schemas.openxmlformats.org/officeDocument/2006/math" xmlns:v="urn:schemas-microsoft-com:vml" xmlns:wp14="http://schemas.microsoft.com/office/word/2010/wordprocessingDrawing" xmlns:wp="http://schemas.openxmlformats.org/drawingml/2006/wordprocessingDrawing" xmlns:w10="urn:schemas-microsoft-com:office:word" xmlns:w="http://schemas.openxmlformats.org/wordprocessingml/2006/main" xmlns:w14="http://schemas.microsoft.com/office/word/2010/wordml" xmlns:w15="http://schemas.microsoft.com/office/word/2012/wordml" xmlns:w16cex="http://schemas.microsoft.com/office/word/2018/wordml/cex" xmlns:w16cid="http://schemas.microsoft.com/office/word/2016/wordml/cid" xmlns:w16="http://schemas.microsoft.com/office/word/2018/wordml" xmlns:w16se="http://schemas.microsoft.com/office/word/2015/wordml/symex" xmlns:wpg="http://schemas.microsoft.com/office/word/2010/wordprocessingGroup" xmlns:wpi="http://schemas.microsoft.com/office/word/2010/wordprocessingInk" xmlns:wne="http://schemas.microsoft.com/office/word/2006/wordml" xmlns:wps="http://schemas.microsoft.com/office/word/2010/wordprocessingShape" mc:Ignorable="w14 w15 w16se w16cid w16 w16cex wp14">
+  <w:p>
+    <w:pPr>
+      <w:rPr>
+        <w:rFonts w:ascii="Times New Roman" w:eastAsia="Times New Roman" w:hAnsi="Times New Roman" w:cs="Times New Roman"/>
+        <w:color w:val="auto"/>
+        <w:sz w:val="24"/>
+        <w:szCs w:val="24"/>
+      </w:rPr>
+    </w:pPr>
+    <w:r>
+      <w:t xml:space="preserve">Group 7 (ICS 4B): </w:t>
+    </w:r>
+    <w:r>
+      <w:rPr>
+        <w:rFonts w:eastAsia="Times New Roman"/>
+      </w:rPr>
+      <w:t>099365</w:t>
+    </w:r>
+    <w:r>
+      <w:rPr>
+        <w:rFonts w:eastAsia="Times New Roman"/>
+      </w:rPr>
+      <w:t xml:space="preserve">, </w:t>
+    </w:r>
+    <w:r>
+      <w:rPr>
+        <w:rFonts w:eastAsia="Times New Roman"/>
+      </w:rPr>
+      <w:t>100060</w:t>
+    </w:r>
+    <w:r>
+      <w:rPr>
+        <w:rFonts w:eastAsia="Times New Roman"/>
+      </w:rPr>
+      <w:t xml:space="preserve">, </w:t>
+    </w:r>
+    <w:r>
+      <w:rPr>
+        <w:rFonts w:eastAsia="Times New Roman"/>
+      </w:rPr>
+      <w:t>096993</w:t>
+    </w:r>
+    <w:r>
+      <w:rPr>
+        <w:rFonts w:eastAsia="Times New Roman"/>
+      </w:rPr>
+      <w:t xml:space="preserve">, </w:t>
+    </w:r>
+    <w:r>
+      <w:rPr>
+        <w:rFonts w:eastAsia="Times New Roman"/>
+      </w:rPr>
+      <w:t>101907</w:t>
+    </w:r>
+    <w:r>
+      <w:rPr>
+        <w:rFonts w:eastAsia="Times New Roman"/>
+      </w:rPr>
+      <w:t xml:space="preserve"> (</w:t>
+    </w:r>
+    <w:r>
+      <w:rPr>
+        <w:rFonts w:eastAsia="Times New Roman"/>
+      </w:rPr>
+      <w:t>https://github.com/AubreyJohns/ML_Practicals.git</w:t>
+    </w:r>
+    <w:r>
+      <w:rPr>
+        <w:rFonts w:eastAsia="Times New Roman"/>
+      </w:rPr>
+      <w:t>)</w:t>
+    </w:r>
+  </w:p>
+</w:hdr>
 </file>
 
 <file path=word/numbering.xml><?xml version="1.0" encoding="utf-8"?>
@@ -1490,6 +1594,75 @@
     <w:semiHidden/>
     <w:unhideWhenUsed/>
   </w:style>
+  <w:style w:type="paragraph" w:styleId="Header">
+    <w:name w:val="header"/>
+    <w:basedOn w:val="Normal"/>
+    <w:link w:val="HeaderChar"/>
+    <w:uiPriority w:val="99"/>
+    <w:unhideWhenUsed/>
+    <w:rsid w:val="00DF38EF"/>
+    <w:pPr>
+      <w:tabs>
+        <w:tab w:val="center" w:pos="4680"/>
+        <w:tab w:val="right" w:pos="9360"/>
+      </w:tabs>
+      <w:spacing w:after="0" w:line="240" w:lineRule="auto"/>
+    </w:pPr>
+  </w:style>
+  <w:style w:type="character" w:customStyle="1" w:styleId="HeaderChar">
+    <w:name w:val="Header Char"/>
+    <w:basedOn w:val="DefaultParagraphFont"/>
+    <w:link w:val="Header"/>
+    <w:uiPriority w:val="99"/>
+    <w:rsid w:val="00DF38EF"/>
+    <w:rPr>
+      <w:rFonts w:ascii="Calibri" w:eastAsia="Calibri" w:hAnsi="Calibri" w:cs="Calibri"/>
+      <w:color w:val="000000"/>
+    </w:rPr>
+  </w:style>
+  <w:style w:type="paragraph" w:styleId="Footer">
+    <w:name w:val="footer"/>
+    <w:basedOn w:val="Normal"/>
+    <w:link w:val="FooterChar"/>
+    <w:uiPriority w:val="99"/>
+    <w:unhideWhenUsed/>
+    <w:rsid w:val="00DF38EF"/>
+    <w:pPr>
+      <w:tabs>
+        <w:tab w:val="center" w:pos="4680"/>
+        <w:tab w:val="right" w:pos="9360"/>
+      </w:tabs>
+      <w:spacing w:after="0" w:line="240" w:lineRule="auto"/>
+    </w:pPr>
+  </w:style>
+  <w:style w:type="character" w:customStyle="1" w:styleId="FooterChar">
+    <w:name w:val="Footer Char"/>
+    <w:basedOn w:val="DefaultParagraphFont"/>
+    <w:link w:val="Footer"/>
+    <w:uiPriority w:val="99"/>
+    <w:rsid w:val="00DF38EF"/>
+    <w:rPr>
+      <w:rFonts w:ascii="Calibri" w:eastAsia="Calibri" w:hAnsi="Calibri" w:cs="Calibri"/>
+      <w:color w:val="000000"/>
+    </w:rPr>
+  </w:style>
+  <w:style w:type="paragraph" w:styleId="NormalWeb">
+    <w:name w:val="Normal (Web)"/>
+    <w:basedOn w:val="Normal"/>
+    <w:uiPriority w:val="99"/>
+    <w:semiHidden/>
+    <w:unhideWhenUsed/>
+    <w:rsid w:val="00DF38EF"/>
+    <w:pPr>
+      <w:spacing w:before="100" w:beforeAutospacing="1" w:after="100" w:afterAutospacing="1" w:line="240" w:lineRule="auto"/>
+    </w:pPr>
+    <w:rPr>
+      <w:rFonts w:ascii="Times New Roman" w:eastAsia="Times New Roman" w:hAnsi="Times New Roman" w:cs="Times New Roman"/>
+      <w:color w:val="auto"/>
+      <w:sz w:val="24"/>
+      <w:szCs w:val="24"/>
+    </w:rPr>
+  </w:style>
 </w:styles>
 </file>
 

</xml_diff>

<commit_message>
Updated L1 and L2 images in Task One document
</commit_message>
<xml_diff>
--- a/Linear_Regression_Regularization/Task One group assignment.docx
+++ b/Linear_Regression_Regularization/Task One group assignment.docx
@@ -201,11 +201,6 @@
           <w:t xml:space="preserve"> </w:t>
         </w:r>
       </w:hyperlink>
-    </w:p>
-    <w:p>
-      <w:pPr>
-        <w:ind w:left="1080"/>
-      </w:pPr>
       <w:r>
         <w:rPr>
           <w:sz w:val="24"/>
@@ -384,8 +379,8 @@
           <w:noProof/>
         </w:rPr>
         <w:drawing>
-          <wp:inline distT="0" distB="0" distL="0" distR="0" wp14:anchorId="2EFD4E41" wp14:editId="47344C20">
-            <wp:extent cx="4206240" cy="3154904"/>
+          <wp:inline distT="0" distB="0" distL="0" distR="0" wp14:anchorId="2EFD4E41" wp14:editId="5CD781E3">
+            <wp:extent cx="4587240" cy="3440430"/>
             <wp:effectExtent l="0" t="0" r="3810" b="7620"/>
             <wp:docPr id="1" name="Picture 1"/>
             <wp:cNvGraphicFramePr>
@@ -413,7 +408,7 @@
                   <pic:spPr>
                     <a:xfrm>
                       <a:off x="0" y="0"/>
-                      <a:ext cx="4231004" cy="3173478"/>
+                      <a:ext cx="4589820" cy="3442365"/>
                     </a:xfrm>
                     <a:prstGeom prst="rect">
                       <a:avLst/>
@@ -501,22 +496,48 @@
         <w:spacing w:after="161" w:line="365" w:lineRule="auto"/>
         <w:ind w:left="713" w:right="3"/>
         <w:jc w:val="both"/>
-      </w:pPr>
-      <w:r>
-        <w:rPr>
+        <w:rPr>
+          <w:b/>
+          <w:bCs/>
+        </w:rPr>
+      </w:pPr>
+      <w:r>
+        <w:rPr>
+          <w:b/>
+          <w:bCs/>
           <w:sz w:val="24"/>
         </w:rPr>
         <w:t>Division By zero error.</w:t>
       </w:r>
       <w:r>
         <w:rPr>
-          <w:sz w:val="24"/>
-        </w:rPr>
-        <w:t xml:space="preserve"> You can have the initial w changed to a number other than 0 </w:t>
+          <w:b/>
+          <w:bCs/>
+          <w:sz w:val="24"/>
+        </w:rPr>
+        <w:t xml:space="preserve"> </w:t>
+      </w:r>
+      <w:r>
+        <w:rPr>
+          <w:b/>
+          <w:bCs/>
+          <w:sz w:val="24"/>
+        </w:rPr>
+        <w:t xml:space="preserve">This is so because the initial w is 0. </w:t>
+      </w:r>
+      <w:r>
+        <w:rPr>
+          <w:b/>
+          <w:bCs/>
+          <w:sz w:val="24"/>
+        </w:rPr>
+        <w:t xml:space="preserve">You can have the initial w changed to a number other than 0 </w:t>
       </w:r>
       <w:proofErr w:type="spellStart"/>
       <w:r>
         <w:rPr>
+          <w:b/>
+          <w:bCs/>
           <w:sz w:val="24"/>
         </w:rPr>
         <w:t>e.g</w:t>
@@ -524,6 +545,8 @@
       <w:proofErr w:type="spellEnd"/>
       <w:r>
         <w:rPr>
+          <w:b/>
+          <w:bCs/>
           <w:sz w:val="24"/>
         </w:rPr>
         <w:t xml:space="preserve"> 1.</w:t>
@@ -540,9 +563,9 @@
           <w:noProof/>
         </w:rPr>
         <w:drawing>
-          <wp:inline distT="0" distB="0" distL="0" distR="0" wp14:anchorId="572D3B89" wp14:editId="24EDBCF3">
-            <wp:extent cx="6178335" cy="4633751"/>
-            <wp:effectExtent l="0" t="0" r="0" b="0"/>
+          <wp:inline distT="0" distB="0" distL="0" distR="0" wp14:anchorId="572D3B89" wp14:editId="49AAA552">
+            <wp:extent cx="6183634" cy="4637725"/>
+            <wp:effectExtent l="0" t="0" r="7620" b="0"/>
             <wp:docPr id="2" name="Picture 2"/>
             <wp:cNvGraphicFramePr>
               <a:graphicFrameLocks xmlns:a="http://schemas.openxmlformats.org/drawingml/2006/main" noChangeAspect="1"/>
@@ -569,7 +592,7 @@
                   <pic:spPr>
                     <a:xfrm>
                       <a:off x="0" y="0"/>
-                      <a:ext cx="6183634" cy="4637726"/>
+                      <a:ext cx="6183634" cy="4637725"/>
                     </a:xfrm>
                     <a:prstGeom prst="rect">
                       <a:avLst/>

</xml_diff>